<commit_message>
Ya hay conexion entre el servicio y la app y ya se visualizan las imagenes, falta hacer el dispositivo detail, los favoritos y escanear, tambien las pruebas y mejorar fallos en el codigo. 17/05/2023
</commit_message>
<xml_diff>
--- a/ServicioREST/DisenhoServicioREST - MarioIngelmoDiana.docx
+++ b/ServicioREST/DisenhoServicioREST - MarioIngelmoDiana.docx
@@ -21,12 +21,9 @@
           <w:sz w:val="32"/>
           <w:szCs w:val="32"/>
         </w:rPr>
-        <w:t>Diseño RESTful</w:t>
-      </w:r>
-    </w:p>
-    <w:p>
-      <w:pPr>
-        <w:jc w:val="center"/>
+        <w:t>Diseño REST</w:t>
+      </w:r>
+      <w:r>
         <w:rPr>
           <w:rFonts w:asciiTheme="majorHAnsi" w:hAnsiTheme="majorHAnsi" w:cstheme="majorHAnsi"/>
           <w:b/>
@@ -34,8 +31,12 @@
           <w:sz w:val="32"/>
           <w:szCs w:val="32"/>
         </w:rPr>
-      </w:pPr>
-      <w:r>
+        <w:t xml:space="preserve"> Servicio TFG</w:t>
+      </w:r>
+    </w:p>
+    <w:p>
+      <w:pPr>
+        <w:jc w:val="center"/>
         <w:rPr>
           <w:rFonts w:asciiTheme="majorHAnsi" w:hAnsiTheme="majorHAnsi" w:cstheme="majorHAnsi"/>
           <w:b/>
@@ -43,6 +44,15 @@
           <w:sz w:val="32"/>
           <w:szCs w:val="32"/>
         </w:rPr>
+      </w:pPr>
+      <w:r>
+        <w:rPr>
+          <w:rFonts w:asciiTheme="majorHAnsi" w:hAnsiTheme="majorHAnsi" w:cstheme="majorHAnsi"/>
+          <w:b/>
+          <w:bCs/>
+          <w:sz w:val="32"/>
+          <w:szCs w:val="32"/>
+        </w:rPr>
         <w:t>Mario Ingelmo Diana</w:t>
       </w:r>
     </w:p>
@@ -50,19 +60,18 @@
     <w:tbl>
       <w:tblPr>
         <w:tblStyle w:val="Tablaconcuadrcula"/>
-        <w:tblW w:w="8770" w:type="dxa"/>
+        <w:tblW w:w="9355" w:type="dxa"/>
         <w:tblLook w:val="04A0" w:firstRow="1" w:lastRow="0" w:firstColumn="1" w:lastColumn="0" w:noHBand="0" w:noVBand="1"/>
       </w:tblPr>
       <w:tblGrid>
-        <w:gridCol w:w="1379"/>
-        <w:gridCol w:w="4339"/>
-        <w:gridCol w:w="1401"/>
-        <w:gridCol w:w="1651"/>
+        <w:gridCol w:w="2263"/>
+        <w:gridCol w:w="5690"/>
+        <w:gridCol w:w="1402"/>
       </w:tblGrid>
       <w:tr>
         <w:tc>
           <w:tcPr>
-            <w:tcW w:w="1379" w:type="dxa"/>
+            <w:tcW w:w="2263" w:type="dxa"/>
             <w:shd w:val="clear" w:color="auto" w:fill="002060"/>
           </w:tcPr>
           <w:p>
@@ -84,7 +93,7 @@
         </w:tc>
         <w:tc>
           <w:tcPr>
-            <w:tcW w:w="4339" w:type="dxa"/>
+            <w:tcW w:w="5690" w:type="dxa"/>
             <w:shd w:val="clear" w:color="auto" w:fill="002060"/>
           </w:tcPr>
           <w:p>
@@ -106,7 +115,7 @@
         </w:tc>
         <w:tc>
           <w:tcPr>
-            <w:tcW w:w="1401" w:type="dxa"/>
+            <w:tcW w:w="1402" w:type="dxa"/>
             <w:shd w:val="clear" w:color="auto" w:fill="002060"/>
           </w:tcPr>
           <w:p>
@@ -126,60 +135,31 @@
             </w:r>
           </w:p>
         </w:tc>
-        <w:tc>
-          <w:tcPr>
-            <w:tcW w:w="1651" w:type="dxa"/>
-            <w:shd w:val="clear" w:color="auto" w:fill="002060"/>
-          </w:tcPr>
-          <w:p>
-            <w:pPr>
-              <w:jc w:val="center"/>
-              <w:rPr>
-                <w:sz w:val="28"/>
-                <w:szCs w:val="28"/>
-              </w:rPr>
-            </w:pPr>
-            <w:r>
-              <w:rPr>
-                <w:sz w:val="28"/>
-                <w:szCs w:val="28"/>
-              </w:rPr>
-              <w:t>RESPUESTAS HTTP</w:t>
-            </w:r>
-          </w:p>
-        </w:tc>
       </w:tr>
       <w:tr>
         <w:tc>
           <w:tcPr>
-            <w:tcW w:w="1379" w:type="dxa"/>
-          </w:tcPr>
-          <w:p>
-            <w:pPr>
-              <w:rPr>
-                <w:sz w:val="24"/>
-                <w:szCs w:val="24"/>
-              </w:rPr>
-            </w:pPr>
-            <w:r>
-              <w:rPr>
-                <w:sz w:val="24"/>
-                <w:szCs w:val="24"/>
-              </w:rPr>
-              <w:t xml:space="preserve">Lista </w:t>
-            </w:r>
-            <w:r>
-              <w:rPr>
-                <w:sz w:val="24"/>
-                <w:szCs w:val="24"/>
-              </w:rPr>
-              <w:t>Dispositivos</w:t>
-            </w:r>
-          </w:p>
-        </w:tc>
-        <w:tc>
-          <w:tcPr>
-            <w:tcW w:w="4339" w:type="dxa"/>
+            <w:tcW w:w="2263" w:type="dxa"/>
+          </w:tcPr>
+          <w:p>
+            <w:pPr>
+              <w:rPr>
+                <w:sz w:val="24"/>
+                <w:szCs w:val="24"/>
+              </w:rPr>
+            </w:pPr>
+            <w:r>
+              <w:rPr>
+                <w:sz w:val="24"/>
+                <w:szCs w:val="24"/>
+              </w:rPr>
+              <w:t>Obtener Token JWT</w:t>
+            </w:r>
+          </w:p>
+        </w:tc>
+        <w:tc>
+          <w:tcPr>
+            <w:tcW w:w="5690" w:type="dxa"/>
           </w:tcPr>
           <w:p>
             <w:pPr>
@@ -200,61 +180,41 @@
                 <w:sz w:val="24"/>
                 <w:szCs w:val="24"/>
               </w:rPr>
-              <w:t>dispositivos</w:t>
-            </w:r>
-          </w:p>
-        </w:tc>
-        <w:tc>
-          <w:tcPr>
-            <w:tcW w:w="1401" w:type="dxa"/>
-          </w:tcPr>
-          <w:p>
-            <w:pPr>
-              <w:rPr>
-                <w:sz w:val="24"/>
-                <w:szCs w:val="24"/>
-              </w:rPr>
-            </w:pPr>
-            <w:r>
-              <w:rPr>
-                <w:sz w:val="24"/>
-                <w:szCs w:val="24"/>
-              </w:rPr>
-              <w:t>GET</w:t>
-            </w:r>
-            <w:r>
-              <w:rPr>
-                <w:sz w:val="24"/>
-                <w:szCs w:val="24"/>
-              </w:rPr>
-              <w:t>, POST</w:t>
-            </w:r>
-          </w:p>
-        </w:tc>
-        <w:tc>
-          <w:tcPr>
-            <w:tcW w:w="1651" w:type="dxa"/>
-          </w:tcPr>
-          <w:p>
-            <w:pPr>
-              <w:rPr>
-                <w:sz w:val="24"/>
-                <w:szCs w:val="24"/>
-              </w:rPr>
-            </w:pPr>
-            <w:r>
-              <w:rPr>
-                <w:sz w:val="24"/>
-                <w:szCs w:val="24"/>
-              </w:rPr>
-              <w:t>200, 404, 301, 401, 500, 503</w:t>
-            </w:r>
-            <w:r>
-              <w:rPr>
-                <w:sz w:val="24"/>
-                <w:szCs w:val="24"/>
-              </w:rPr>
-              <w:t>, 201, 400, 404, 405, 409</w:t>
+              <w:t>REST_TFGMarioIngelmoDiana</w:t>
+            </w:r>
+            <w:r>
+              <w:rPr>
+                <w:sz w:val="24"/>
+                <w:szCs w:val="24"/>
+              </w:rPr>
+              <w:t>/</w:t>
+            </w:r>
+            <w:r>
+              <w:rPr>
+                <w:sz w:val="24"/>
+                <w:szCs w:val="24"/>
+              </w:rPr>
+              <w:t>token</w:t>
+            </w:r>
+          </w:p>
+        </w:tc>
+        <w:tc>
+          <w:tcPr>
+            <w:tcW w:w="1402" w:type="dxa"/>
+          </w:tcPr>
+          <w:p>
+            <w:pPr>
+              <w:rPr>
+                <w:sz w:val="24"/>
+                <w:szCs w:val="24"/>
+              </w:rPr>
+            </w:pPr>
+            <w:r>
+              <w:rPr>
+                <w:sz w:val="24"/>
+                <w:szCs w:val="24"/>
+              </w:rPr>
+              <w:t>POST</w:t>
             </w:r>
           </w:p>
         </w:tc>
@@ -262,35 +222,49 @@
       <w:tr>
         <w:tc>
           <w:tcPr>
-            <w:tcW w:w="1379" w:type="dxa"/>
-          </w:tcPr>
-          <w:p>
-            <w:pPr>
-              <w:rPr>
-                <w:sz w:val="24"/>
-                <w:szCs w:val="24"/>
-              </w:rPr>
-            </w:pPr>
-            <w:r>
-              <w:rPr>
-                <w:sz w:val="24"/>
-                <w:szCs w:val="24"/>
-              </w:rPr>
-              <w:t>Dispositivos de una Categoría</w:t>
-            </w:r>
-          </w:p>
-        </w:tc>
-        <w:tc>
-          <w:tcPr>
-            <w:tcW w:w="4339" w:type="dxa"/>
-          </w:tcPr>
-          <w:p>
-            <w:pPr>
-              <w:rPr>
-                <w:sz w:val="24"/>
-                <w:szCs w:val="24"/>
-              </w:rPr>
-            </w:pPr>
+            <w:tcW w:w="2263" w:type="dxa"/>
+          </w:tcPr>
+          <w:p>
+            <w:pPr>
+              <w:rPr>
+                <w:sz w:val="24"/>
+                <w:szCs w:val="24"/>
+              </w:rPr>
+            </w:pPr>
+            <w:r>
+              <w:rPr>
+                <w:sz w:val="24"/>
+                <w:szCs w:val="24"/>
+              </w:rPr>
+              <w:t>Lista Dispositivos</w:t>
+            </w:r>
+          </w:p>
+        </w:tc>
+        <w:tc>
+          <w:tcPr>
+            <w:tcW w:w="5690" w:type="dxa"/>
+          </w:tcPr>
+          <w:p>
+            <w:pPr>
+              <w:rPr>
+                <w:sz w:val="24"/>
+                <w:szCs w:val="24"/>
+              </w:rPr>
+            </w:pPr>
+            <w:r>
+              <w:rPr>
+                <w:sz w:val="24"/>
+                <w:szCs w:val="24"/>
+              </w:rPr>
+              <w:t>/</w:t>
+            </w:r>
+            <w:r>
+              <w:rPr>
+                <w:sz w:val="24"/>
+                <w:szCs w:val="24"/>
+              </w:rPr>
+              <w:t>REST_TFGMarioIngelmoDiana</w:t>
+            </w:r>
             <w:r>
               <w:rPr>
                 <w:sz w:val="24"/>
@@ -298,18 +272,11 @@
               </w:rPr>
               <w:t>/dispositivos</w:t>
             </w:r>
-            <w:r>
-              <w:rPr>
-                <w:sz w:val="24"/>
-                <w:szCs w:val="24"/>
-              </w:rPr>
-              <w:t>/{categoria}</w:t>
-            </w:r>
-          </w:p>
-        </w:tc>
-        <w:tc>
-          <w:tcPr>
-            <w:tcW w:w="1401" w:type="dxa"/>
+          </w:p>
+        </w:tc>
+        <w:tc>
+          <w:tcPr>
+            <w:tcW w:w="1402" w:type="dxa"/>
           </w:tcPr>
           <w:p>
             <w:pPr>
@@ -325,32 +292,373 @@
               </w:rPr>
               <w:t>GET</w:t>
             </w:r>
-            <w:r>
-              <w:rPr>
-                <w:sz w:val="24"/>
-                <w:szCs w:val="24"/>
-              </w:rPr>
-              <w:t>, PUT</w:t>
-            </w:r>
-          </w:p>
-        </w:tc>
-        <w:tc>
-          <w:tcPr>
-            <w:tcW w:w="1651" w:type="dxa"/>
-          </w:tcPr>
-          <w:p>
-            <w:pPr>
-              <w:rPr>
-                <w:sz w:val="24"/>
-                <w:szCs w:val="24"/>
-              </w:rPr>
-            </w:pPr>
-            <w:r>
-              <w:rPr>
-                <w:sz w:val="24"/>
-                <w:szCs w:val="24"/>
-              </w:rPr>
-              <w:t>200, 201, 400, 404, 301, 401, 500, 503, 405</w:t>
+          </w:p>
+        </w:tc>
+      </w:tr>
+      <w:tr>
+        <w:tc>
+          <w:tcPr>
+            <w:tcW w:w="2263" w:type="dxa"/>
+          </w:tcPr>
+          <w:p>
+            <w:pPr>
+              <w:rPr>
+                <w:sz w:val="24"/>
+                <w:szCs w:val="24"/>
+              </w:rPr>
+            </w:pPr>
+            <w:r>
+              <w:rPr>
+                <w:sz w:val="24"/>
+                <w:szCs w:val="24"/>
+              </w:rPr>
+              <w:t>Dispositivo</w:t>
+            </w:r>
+            <w:r>
+              <w:rPr>
+                <w:sz w:val="24"/>
+                <w:szCs w:val="24"/>
+              </w:rPr>
+              <w:t xml:space="preserve"> por Id y añadir dispositivo</w:t>
+            </w:r>
+          </w:p>
+        </w:tc>
+        <w:tc>
+          <w:tcPr>
+            <w:tcW w:w="5690" w:type="dxa"/>
+          </w:tcPr>
+          <w:p>
+            <w:pPr>
+              <w:rPr>
+                <w:sz w:val="24"/>
+                <w:szCs w:val="24"/>
+              </w:rPr>
+            </w:pPr>
+            <w:r>
+              <w:rPr>
+                <w:sz w:val="24"/>
+                <w:szCs w:val="24"/>
+              </w:rPr>
+              <w:t>/</w:t>
+            </w:r>
+            <w:r>
+              <w:rPr>
+                <w:sz w:val="24"/>
+                <w:szCs w:val="24"/>
+              </w:rPr>
+              <w:t>REST_TFGMarioIngelmoDiana</w:t>
+            </w:r>
+            <w:r>
+              <w:rPr>
+                <w:sz w:val="24"/>
+                <w:szCs w:val="24"/>
+              </w:rPr>
+              <w:t>/dispositivos</w:t>
+            </w:r>
+            <w:r>
+              <w:rPr>
+                <w:sz w:val="24"/>
+                <w:szCs w:val="24"/>
+              </w:rPr>
+              <w:t>/{id}</w:t>
+            </w:r>
+          </w:p>
+        </w:tc>
+        <w:tc>
+          <w:tcPr>
+            <w:tcW w:w="1402" w:type="dxa"/>
+          </w:tcPr>
+          <w:p>
+            <w:pPr>
+              <w:rPr>
+                <w:sz w:val="24"/>
+                <w:szCs w:val="24"/>
+              </w:rPr>
+            </w:pPr>
+            <w:r>
+              <w:rPr>
+                <w:sz w:val="24"/>
+                <w:szCs w:val="24"/>
+              </w:rPr>
+              <w:t>GET, PUT</w:t>
+            </w:r>
+          </w:p>
+        </w:tc>
+      </w:tr>
+      <w:tr>
+        <w:tc>
+          <w:tcPr>
+            <w:tcW w:w="2263" w:type="dxa"/>
+          </w:tcPr>
+          <w:p>
+            <w:pPr>
+              <w:ind w:right="-117"/>
+              <w:rPr>
+                <w:sz w:val="24"/>
+                <w:szCs w:val="24"/>
+              </w:rPr>
+            </w:pPr>
+            <w:r>
+              <w:rPr>
+                <w:sz w:val="24"/>
+                <w:szCs w:val="24"/>
+              </w:rPr>
+              <w:t>Cambiar dirección imagen</w:t>
+            </w:r>
+          </w:p>
+        </w:tc>
+        <w:tc>
+          <w:tcPr>
+            <w:tcW w:w="5690" w:type="dxa"/>
+          </w:tcPr>
+          <w:p>
+            <w:pPr>
+              <w:rPr>
+                <w:sz w:val="24"/>
+                <w:szCs w:val="24"/>
+              </w:rPr>
+            </w:pPr>
+            <w:r>
+              <w:rPr>
+                <w:sz w:val="24"/>
+                <w:szCs w:val="24"/>
+              </w:rPr>
+              <w:t>/</w:t>
+            </w:r>
+            <w:r>
+              <w:rPr>
+                <w:sz w:val="24"/>
+                <w:szCs w:val="24"/>
+              </w:rPr>
+              <w:t>REST_TFGMarioIngelmoDiana</w:t>
+            </w:r>
+            <w:r>
+              <w:rPr>
+                <w:sz w:val="24"/>
+                <w:szCs w:val="24"/>
+              </w:rPr>
+              <w:t>/dispositivos/{id}</w:t>
+            </w:r>
+            <w:r>
+              <w:rPr>
+                <w:sz w:val="24"/>
+                <w:szCs w:val="24"/>
+              </w:rPr>
+              <w:t>/imagen</w:t>
+            </w:r>
+          </w:p>
+        </w:tc>
+        <w:tc>
+          <w:tcPr>
+            <w:tcW w:w="1402" w:type="dxa"/>
+          </w:tcPr>
+          <w:p>
+            <w:pPr>
+              <w:rPr>
+                <w:sz w:val="24"/>
+                <w:szCs w:val="24"/>
+              </w:rPr>
+            </w:pPr>
+            <w:r>
+              <w:rPr>
+                <w:sz w:val="24"/>
+                <w:szCs w:val="24"/>
+              </w:rPr>
+              <w:t>PUT</w:t>
+            </w:r>
+          </w:p>
+        </w:tc>
+      </w:tr>
+      <w:tr>
+        <w:tc>
+          <w:tcPr>
+            <w:tcW w:w="2263" w:type="dxa"/>
+          </w:tcPr>
+          <w:p>
+            <w:pPr>
+              <w:rPr>
+                <w:sz w:val="24"/>
+                <w:szCs w:val="24"/>
+              </w:rPr>
+            </w:pPr>
+            <w:r>
+              <w:rPr>
+                <w:sz w:val="24"/>
+                <w:szCs w:val="24"/>
+              </w:rPr>
+              <w:t>Lista Características y añadir nueva</w:t>
+            </w:r>
+          </w:p>
+        </w:tc>
+        <w:tc>
+          <w:tcPr>
+            <w:tcW w:w="5690" w:type="dxa"/>
+          </w:tcPr>
+          <w:p>
+            <w:pPr>
+              <w:rPr>
+                <w:sz w:val="24"/>
+                <w:szCs w:val="24"/>
+              </w:rPr>
+            </w:pPr>
+            <w:r>
+              <w:rPr>
+                <w:sz w:val="24"/>
+                <w:szCs w:val="24"/>
+              </w:rPr>
+              <w:t>/</w:t>
+            </w:r>
+            <w:r>
+              <w:rPr>
+                <w:sz w:val="24"/>
+                <w:szCs w:val="24"/>
+              </w:rPr>
+              <w:t>REST_TFGMarioIngelmoDiana</w:t>
+            </w:r>
+            <w:r>
+              <w:rPr>
+                <w:sz w:val="24"/>
+                <w:szCs w:val="24"/>
+              </w:rPr>
+              <w:t>/</w:t>
+            </w:r>
+            <w:r>
+              <w:rPr>
+                <w:sz w:val="24"/>
+                <w:szCs w:val="24"/>
+              </w:rPr>
+              <w:t>caracteristicas</w:t>
+            </w:r>
+          </w:p>
+        </w:tc>
+        <w:tc>
+          <w:tcPr>
+            <w:tcW w:w="1402" w:type="dxa"/>
+          </w:tcPr>
+          <w:p>
+            <w:pPr>
+              <w:rPr>
+                <w:sz w:val="24"/>
+                <w:szCs w:val="24"/>
+              </w:rPr>
+            </w:pPr>
+            <w:r>
+              <w:rPr>
+                <w:sz w:val="24"/>
+                <w:szCs w:val="24"/>
+              </w:rPr>
+              <w:t>GET, P</w:t>
+            </w:r>
+            <w:r>
+              <w:rPr>
+                <w:sz w:val="24"/>
+                <w:szCs w:val="24"/>
+              </w:rPr>
+              <w:t>OS</w:t>
+            </w:r>
+            <w:r>
+              <w:rPr>
+                <w:sz w:val="24"/>
+                <w:szCs w:val="24"/>
+              </w:rPr>
+              <w:t>T</w:t>
+            </w:r>
+          </w:p>
+        </w:tc>
+      </w:tr>
+      <w:tr>
+        <w:tc>
+          <w:tcPr>
+            <w:tcW w:w="2263" w:type="dxa"/>
+          </w:tcPr>
+          <w:p>
+            <w:pPr>
+              <w:rPr>
+                <w:sz w:val="24"/>
+                <w:szCs w:val="24"/>
+              </w:rPr>
+            </w:pPr>
+            <w:r>
+              <w:rPr>
+                <w:sz w:val="24"/>
+                <w:szCs w:val="24"/>
+              </w:rPr>
+              <w:t>Característica por Id</w:t>
+            </w:r>
+          </w:p>
+        </w:tc>
+        <w:tc>
+          <w:tcPr>
+            <w:tcW w:w="5690" w:type="dxa"/>
+          </w:tcPr>
+          <w:p>
+            <w:pPr>
+              <w:rPr>
+                <w:sz w:val="24"/>
+                <w:szCs w:val="24"/>
+              </w:rPr>
+            </w:pPr>
+            <w:r>
+              <w:rPr>
+                <w:sz w:val="24"/>
+                <w:szCs w:val="24"/>
+              </w:rPr>
+              <w:t>/</w:t>
+            </w:r>
+            <w:r>
+              <w:rPr>
+                <w:sz w:val="24"/>
+                <w:szCs w:val="24"/>
+              </w:rPr>
+              <w:t>REST_TFGMarioIngelmoDiana</w:t>
+            </w:r>
+            <w:r>
+              <w:rPr>
+                <w:sz w:val="24"/>
+                <w:szCs w:val="24"/>
+              </w:rPr>
+              <w:t>/</w:t>
+            </w:r>
+            <w:r>
+              <w:rPr>
+                <w:sz w:val="24"/>
+                <w:szCs w:val="24"/>
+              </w:rPr>
+              <w:t xml:space="preserve"> caracter</w:t>
+            </w:r>
+            <w:r>
+              <w:rPr>
+                <w:sz w:val="24"/>
+                <w:szCs w:val="24"/>
+              </w:rPr>
+              <w:t>i</w:t>
+            </w:r>
+            <w:r>
+              <w:rPr>
+                <w:sz w:val="24"/>
+                <w:szCs w:val="24"/>
+              </w:rPr>
+              <w:t>sticas/{id}</w:t>
+            </w:r>
+          </w:p>
+        </w:tc>
+        <w:tc>
+          <w:tcPr>
+            <w:tcW w:w="1402" w:type="dxa"/>
+          </w:tcPr>
+          <w:p>
+            <w:pPr>
+              <w:rPr>
+                <w:sz w:val="24"/>
+                <w:szCs w:val="24"/>
+              </w:rPr>
+            </w:pPr>
+            <w:r>
+              <w:rPr>
+                <w:sz w:val="24"/>
+                <w:szCs w:val="24"/>
+              </w:rPr>
+              <w:t>GET</w:t>
             </w:r>
           </w:p>
         </w:tc>

</xml_diff>

<commit_message>
Servicio terminado al 100%, anhadido ordenar y el buscador, falta poder desplegar, probar escaner, favoritos y pruebas 19/05/2023
</commit_message>
<xml_diff>
--- a/ServicioREST/DisenhoServicioREST - MarioIngelmoDiana.docx
+++ b/ServicioREST/DisenhoServicioREST - MarioIngelmoDiana.docx
@@ -153,7 +153,7 @@
                 <w:sz w:val="24"/>
                 <w:szCs w:val="24"/>
               </w:rPr>
-              <w:t>Obtener Token JWT</w:t>
+              <w:t>Token JWT</w:t>
             </w:r>
           </w:p>
         </w:tc>
@@ -187,14 +187,7 @@
                 <w:sz w:val="24"/>
                 <w:szCs w:val="24"/>
               </w:rPr>
-              <w:t>/</w:t>
-            </w:r>
-            <w:r>
-              <w:rPr>
-                <w:sz w:val="24"/>
-                <w:szCs w:val="24"/>
-              </w:rPr>
-              <w:t>token</w:t>
+              <w:t>/token</w:t>
             </w:r>
           </w:p>
         </w:tc>
@@ -314,13 +307,6 @@
               </w:rPr>
               <w:t>Dispositivo</w:t>
             </w:r>
-            <w:r>
-              <w:rPr>
-                <w:sz w:val="24"/>
-                <w:szCs w:val="24"/>
-              </w:rPr>
-              <w:t xml:space="preserve"> por Id y añadir dispositivo</w:t>
-            </w:r>
           </w:p>
         </w:tc>
         <w:tc>
@@ -353,14 +339,7 @@
                 <w:sz w:val="24"/>
                 <w:szCs w:val="24"/>
               </w:rPr>
-              <w:t>/dispositivos</w:t>
-            </w:r>
-            <w:r>
-              <w:rPr>
-                <w:sz w:val="24"/>
-                <w:szCs w:val="24"/>
-              </w:rPr>
-              <w:t>/{id}</w:t>
+              <w:t>/dispositivos/{id}</w:t>
             </w:r>
           </w:p>
         </w:tc>
@@ -392,18 +371,17 @@
           </w:tcPr>
           <w:p>
             <w:pPr>
-              <w:ind w:right="-117"/>
-              <w:rPr>
-                <w:sz w:val="24"/>
-                <w:szCs w:val="24"/>
-              </w:rPr>
-            </w:pPr>
-            <w:r>
-              <w:rPr>
-                <w:sz w:val="24"/>
-                <w:szCs w:val="24"/>
-              </w:rPr>
-              <w:t>Cambiar dirección imagen</w:t>
+              <w:rPr>
+                <w:sz w:val="24"/>
+                <w:szCs w:val="24"/>
+              </w:rPr>
+            </w:pPr>
+            <w:r>
+              <w:rPr>
+                <w:sz w:val="24"/>
+                <w:szCs w:val="24"/>
+              </w:rPr>
+              <w:t>Lista Características</w:t>
             </w:r>
           </w:p>
         </w:tc>
@@ -437,14 +415,7 @@
                 <w:sz w:val="24"/>
                 <w:szCs w:val="24"/>
               </w:rPr>
-              <w:t>/dispositivos/{id}</w:t>
-            </w:r>
-            <w:r>
-              <w:rPr>
-                <w:sz w:val="24"/>
-                <w:szCs w:val="24"/>
-              </w:rPr>
-              <w:t>/imagen</w:t>
+              <w:t>/caracteristicas</w:t>
             </w:r>
           </w:p>
         </w:tc>
@@ -464,7 +435,21 @@
                 <w:sz w:val="24"/>
                 <w:szCs w:val="24"/>
               </w:rPr>
-              <w:t>PUT</w:t>
+              <w:t>GET, P</w:t>
+            </w:r>
+            <w:r>
+              <w:rPr>
+                <w:sz w:val="24"/>
+                <w:szCs w:val="24"/>
+              </w:rPr>
+              <w:t>OS</w:t>
+            </w:r>
+            <w:r>
+              <w:rPr>
+                <w:sz w:val="24"/>
+                <w:szCs w:val="24"/>
+              </w:rPr>
+              <w:t>T</w:t>
             </w:r>
           </w:p>
         </w:tc>
@@ -486,7 +471,7 @@
                 <w:sz w:val="24"/>
                 <w:szCs w:val="24"/>
               </w:rPr>
-              <w:t>Lista Características y añadir nueva</w:t>
+              <w:t>Característica</w:t>
             </w:r>
           </w:p>
         </w:tc>
@@ -520,111 +505,7 @@
                 <w:sz w:val="24"/>
                 <w:szCs w:val="24"/>
               </w:rPr>
-              <w:t>/</w:t>
-            </w:r>
-            <w:r>
-              <w:rPr>
-                <w:sz w:val="24"/>
-                <w:szCs w:val="24"/>
-              </w:rPr>
-              <w:t>caracteristicas</w:t>
-            </w:r>
-          </w:p>
-        </w:tc>
-        <w:tc>
-          <w:tcPr>
-            <w:tcW w:w="1402" w:type="dxa"/>
-          </w:tcPr>
-          <w:p>
-            <w:pPr>
-              <w:rPr>
-                <w:sz w:val="24"/>
-                <w:szCs w:val="24"/>
-              </w:rPr>
-            </w:pPr>
-            <w:r>
-              <w:rPr>
-                <w:sz w:val="24"/>
-                <w:szCs w:val="24"/>
-              </w:rPr>
-              <w:t>GET, P</w:t>
-            </w:r>
-            <w:r>
-              <w:rPr>
-                <w:sz w:val="24"/>
-                <w:szCs w:val="24"/>
-              </w:rPr>
-              <w:t>OS</w:t>
-            </w:r>
-            <w:r>
-              <w:rPr>
-                <w:sz w:val="24"/>
-                <w:szCs w:val="24"/>
-              </w:rPr>
-              <w:t>T</w:t>
-            </w:r>
-          </w:p>
-        </w:tc>
-      </w:tr>
-      <w:tr>
-        <w:tc>
-          <w:tcPr>
-            <w:tcW w:w="2263" w:type="dxa"/>
-          </w:tcPr>
-          <w:p>
-            <w:pPr>
-              <w:rPr>
-                <w:sz w:val="24"/>
-                <w:szCs w:val="24"/>
-              </w:rPr>
-            </w:pPr>
-            <w:r>
-              <w:rPr>
-                <w:sz w:val="24"/>
-                <w:szCs w:val="24"/>
-              </w:rPr>
-              <w:t>Característica por Id</w:t>
-            </w:r>
-          </w:p>
-        </w:tc>
-        <w:tc>
-          <w:tcPr>
-            <w:tcW w:w="5690" w:type="dxa"/>
-          </w:tcPr>
-          <w:p>
-            <w:pPr>
-              <w:rPr>
-                <w:sz w:val="24"/>
-                <w:szCs w:val="24"/>
-              </w:rPr>
-            </w:pPr>
-            <w:r>
-              <w:rPr>
-                <w:sz w:val="24"/>
-                <w:szCs w:val="24"/>
-              </w:rPr>
-              <w:t>/</w:t>
-            </w:r>
-            <w:r>
-              <w:rPr>
-                <w:sz w:val="24"/>
-                <w:szCs w:val="24"/>
-              </w:rPr>
-              <w:t>REST_TFGMarioIngelmoDiana</w:t>
-            </w:r>
-            <w:r>
-              <w:rPr>
-                <w:sz w:val="24"/>
-                <w:szCs w:val="24"/>
-              </w:rPr>
-              <w:t>/</w:t>
-            </w:r>
-            <w:r>
-              <w:rPr>
-                <w:sz w:val="24"/>
-                <w:szCs w:val="24"/>
-              </w:rPr>
-              <w:t xml:space="preserve"> caracter</w:t>
+              <w:t>/ caracter</w:t>
             </w:r>
             <w:r>
               <w:rPr>

</xml_diff>